<commit_message>
moved seashell and the clergeymen
</commit_message>
<xml_diff>
--- a/++Templated Entries/LAURA ONLY ACCESS COMPLETED/ISSUES/Tavener, John (Moody) JG.docx
+++ b/++Templated Entries/LAURA ONLY ACCESS COMPLETED/ISSUES/Tavener, John (Moody) JG.docx
@@ -66,6 +66,7 @@
               <w:listItem w:displayText="Prof." w:value="Prof."/>
             </w:dropDownList>
           </w:sdtPr>
+          <w:sdtEndPr/>
           <w:sdtContent>
             <w:tc>
               <w:tcPr>
@@ -101,6 +102,7 @@
             </w:placeholder>
             <w:text/>
           </w:sdtPr>
+          <w:sdtEndPr/>
           <w:sdtContent>
             <w:tc>
               <w:tcPr>
@@ -125,6 +127,7 @@
             <w:showingPlcHdr/>
             <w:text/>
           </w:sdtPr>
+          <w:sdtEndPr/>
           <w:sdtContent>
             <w:tc>
               <w:tcPr>
@@ -182,6 +185,7 @@
             </w:placeholder>
             <w:showingPlcHdr/>
           </w:sdtPr>
+          <w:sdtEndPr/>
           <w:sdtContent>
             <w:tc>
               <w:tcPr>
@@ -231,6 +235,7 @@
             <w:showingPlcHdr/>
             <w:text/>
           </w:sdtPr>
+          <w:sdtEndPr/>
           <w:sdtContent>
             <w:tc>
               <w:tcPr>
@@ -303,9 +308,6 @@
       <w:tr>
         <w:sdt>
           <w:sdtPr>
-            <w:rPr>
-              <w:b/>
-            </w:rPr>
             <w:alias w:val="Article headword"/>
             <w:tag w:val="articleHeadword"/>
             <w:id w:val="-361440020"/>
@@ -314,6 +316,7 @@
             </w:placeholder>
             <w:text/>
           </w:sdtPr>
+          <w:sdtEndPr/>
           <w:sdtContent>
             <w:tc>
               <w:tcPr>
@@ -326,22 +329,13 @@
               <w:p>
                 <w:proofErr w:type="spellStart"/>
                 <w:r>
-                  <w:rPr>
-                    <w:b/>
-                  </w:rPr>
                   <w:t>Tavener</w:t>
                 </w:r>
                 <w:proofErr w:type="spellEnd"/>
                 <w:r>
-                  <w:rPr>
-                    <w:b/>
-                  </w:rPr>
                   <w:t>, John Kenneth (1944-</w:t>
                 </w:r>
                 <w:r>
-                  <w:rPr>
-                    <w:b/>
-                  </w:rPr>
                   <w:t>2013)</w:t>
                 </w:r>
               </w:p>
@@ -360,6 +354,7 @@
             </w:placeholder>
             <w:showingPlcHdr/>
           </w:sdtPr>
+          <w:sdtEndPr/>
           <w:sdtContent>
             <w:tc>
               <w:tcPr>
@@ -407,6 +402,7 @@
               <w:docPart w:val="B6ACC135DA8E4C6FBE44F3F0093CB750"/>
             </w:placeholder>
           </w:sdtPr>
+          <w:sdtEndPr/>
           <w:sdtContent>
             <w:tc>
               <w:tcPr>
@@ -510,6 +506,7 @@
               <w:docPart w:val="E779B427A074451B8D24E66BD6CC594B"/>
             </w:placeholder>
           </w:sdtPr>
+          <w:sdtEndPr/>
           <w:sdtContent>
             <w:tc>
               <w:tcPr>
@@ -1477,14 +1474,12 @@
                   <w:t>.</w:t>
                 </w:r>
               </w:p>
-              <w:p>
-                <w:bookmarkStart w:id="0" w:name="_GoBack"/>
-                <w:bookmarkEnd w:id="0"/>
-              </w:p>
+              <w:p/>
               <w:p>
                 <w:pPr>
                   <w:pStyle w:val="Heading1"/>
                   <w:spacing w:after="0"/>
+                  <w:outlineLvl w:val="0"/>
                   <w:rPr>
                     <w:rFonts w:asciiTheme="minorHAnsi" w:hAnsiTheme="minorHAnsi"/>
                     <w:b w:val="0"/>
@@ -2956,6 +2951,7 @@
                 <w:docPart w:val="A57D08FDABE24F3C9B0F339F0291BD71"/>
               </w:placeholder>
             </w:sdtPr>
+            <w:sdtEndPr/>
             <w:sdtContent>
               <w:p>
                 <w:sdt>
@@ -2963,6 +2959,7 @@
                     <w:id w:val="267581360"/>
                     <w:citation/>
                   </w:sdtPr>
+                  <w:sdtEndPr/>
                   <w:sdtContent>
                     <w:r>
                       <w:fldChar w:fldCharType="begin"/>
@@ -2996,6 +2993,7 @@
                     <w:id w:val="-1002887625"/>
                     <w:citation/>
                   </w:sdtPr>
+                  <w:sdtEndPr/>
                   <w:sdtContent>
                     <w:r>
                       <w:fldChar w:fldCharType="begin"/>
@@ -3029,6 +3027,7 @@
                     <w:id w:val="874127843"/>
                     <w:citation/>
                   </w:sdtPr>
+                  <w:sdtEndPr/>
                   <w:sdtContent>
                     <w:r>
                       <w:fldChar w:fldCharType="begin"/>
@@ -3062,6 +3061,7 @@
                     <w:id w:val="-1886554371"/>
                     <w:citation/>
                   </w:sdtPr>
+                  <w:sdtEndPr/>
                   <w:sdtContent>
                     <w:r>
                       <w:fldChar w:fldCharType="begin"/>
@@ -3095,6 +3095,7 @@
                     <w:id w:val="1727567175"/>
                     <w:citation/>
                   </w:sdtPr>
+                  <w:sdtEndPr/>
                   <w:sdtContent>
                     <w:r>
                       <w:fldChar w:fldCharType="begin"/>
@@ -3128,6 +3129,7 @@
                     <w:id w:val="-8457970"/>
                     <w:citation/>
                   </w:sdtPr>
+                  <w:sdtEndPr/>
                   <w:sdtContent>
                     <w:r>
                       <w:fldChar w:fldCharType="begin"/>
@@ -3161,6 +3163,7 @@
                     <w:id w:val="-343555833"/>
                     <w:citation/>
                   </w:sdtPr>
+                  <w:sdtEndPr/>
                   <w:sdtContent>
                     <w:r>
                       <w:fldChar w:fldCharType="begin"/>
@@ -3194,6 +3197,7 @@
                     <w:id w:val="-682740348"/>
                     <w:citation/>
                   </w:sdtPr>
+                  <w:sdtEndPr/>
                   <w:sdtContent>
                     <w:r>
                       <w:fldChar w:fldCharType="begin"/>
@@ -3227,6 +3231,7 @@
                     <w:id w:val="351691294"/>
                     <w:citation/>
                   </w:sdtPr>
+                  <w:sdtEndPr/>
                   <w:sdtContent>
                     <w:r>
                       <w:fldChar w:fldCharType="begin"/>
@@ -3260,6 +3265,7 @@
                     <w:id w:val="-681443513"/>
                     <w:citation/>
                   </w:sdtPr>
+                  <w:sdtEndPr/>
                   <w:sdtContent>
                     <w:r>
                       <w:fldChar w:fldCharType="begin"/>
@@ -3293,6 +3299,7 @@
                     <w:id w:val="97688048"/>
                     <w:citation/>
                   </w:sdtPr>
+                  <w:sdtEndPr/>
                   <w:sdtContent>
                     <w:r>
                       <w:fldChar w:fldCharType="begin"/>
@@ -3326,6 +3333,7 @@
                     <w:id w:val="1294338154"/>
                     <w:citation/>
                   </w:sdtPr>
+                  <w:sdtEndPr/>
                   <w:sdtContent>
                     <w:r>
                       <w:fldChar w:fldCharType="begin"/>
@@ -4240,7 +4248,6 @@
   <w:style w:type="character" w:default="1" w:styleId="DefaultParagraphFont">
     <w:name w:val="Default Paragraph Font"/>
     <w:uiPriority w:val="1"/>
-    <w:semiHidden/>
     <w:unhideWhenUsed/>
   </w:style>
   <w:style w:type="table" w:default="1" w:styleId="TableNormal">
@@ -4984,7 +4991,6 @@
   <w:style w:type="character" w:default="1" w:styleId="DefaultParagraphFont">
     <w:name w:val="Default Paragraph Font"/>
     <w:uiPriority w:val="1"/>
-    <w:semiHidden/>
     <w:unhideWhenUsed/>
   </w:style>
   <w:style w:type="table" w:default="1" w:styleId="TableNormal">
@@ -5834,7 +5840,7 @@
     <w:charset w:val="4E"/>
     <w:family w:val="auto"/>
     <w:pitch w:val="variable"/>
-    <w:sig w:usb0="E00002FF" w:usb1="6AC7FDFB" w:usb2="00000012" w:usb3="00000000" w:csb0="0002009F" w:csb1="00000000"/>
+    <w:sig w:usb0="00000001" w:usb1="08070000" w:usb2="00000010" w:usb3="00000000" w:csb0="00020000" w:csb1="00000000"/>
   </w:font>
   <w:font w:name="Tahoma">
     <w:panose1 w:val="020B0604030504040204"/>
@@ -5868,7 +5874,7 @@
     <w:charset w:val="4E"/>
     <w:family w:val="auto"/>
     <w:pitch w:val="variable"/>
-    <w:sig w:usb0="E00002FF" w:usb1="6AC7FDFB" w:usb2="00000012" w:usb3="00000000" w:csb0="0002009F" w:csb1="00000000"/>
+    <w:sig w:usb0="00000001" w:usb1="08070000" w:usb2="00000010" w:usb3="00000000" w:csb0="00020000" w:csb1="00000000"/>
   </w:font>
   <w:font w:name="Cambria">
     <w:panose1 w:val="02040503050406030204"/>
@@ -6647,7 +6653,7 @@
   <a:extraClrSchemeLst/>
   <a:extLst>
     <a:ext uri="{05A4C25C-085E-4340-85A3-A5531E510DB2}">
-      <thm15:themeFamily xmlns:thm15="http://schemas.microsoft.com/office/thememl/2012/main" xmlns="" name="Office Theme" id="{62F939B6-93AF-4DB8-9C6B-D6C7DFDC589F}" vid="{4A3C46E8-61CC-4603-A589-7422A47A8E4A}"/>
+      <thm15:themeFamily xmlns="" xmlns:thm15="http://schemas.microsoft.com/office/thememl/2012/main" name="Office Theme" id="{62F939B6-93AF-4DB8-9C6B-D6C7DFDC589F}" vid="{4A3C46E8-61CC-4603-A589-7422A47A8E4A}"/>
     </a:ext>
   </a:extLst>
 </a:theme>
@@ -6927,7 +6933,7 @@
 </file>
 
 <file path=customXml/itemProps1.xml><?xml version="1.0" encoding="utf-8"?>
-<ds:datastoreItem xmlns:ds="http://schemas.openxmlformats.org/officeDocument/2006/customXml" ds:itemID="{A46B7433-737D-FF44-AF13-1BCE0A0F4E4B}">
+<ds:datastoreItem xmlns:ds="http://schemas.openxmlformats.org/officeDocument/2006/customXml" ds:itemID="{31641E13-1A1F-4548-8AF3-8926A39142AD}">
   <ds:schemaRefs>
     <ds:schemaRef ds:uri="http://schemas.openxmlformats.org/officeDocument/2006/bibliography"/>
   </ds:schemaRefs>

</xml_diff>